<commit_message>
Added Course Materials - Day5 .
</commit_message>
<xml_diff>
--- a/Day 3/HackerRank Assessments/Conference Schedule .docx
+++ b/Day 3/HackerRank Assessments/Conference Schedule .docx
@@ -46,7 +46,6 @@
           <w:szCs w:val="30"/>
         </w:rPr>
       </w:pPr>
-      <w:bookmarkStart w:id="0" w:name="_GoBack"/>
       <w:r>
         <w:rPr>
           <w:rFonts w:hint="default" w:ascii="Arial" w:hAnsi="Arial" w:eastAsia="Arial" w:cs="Arial"/>
@@ -58,14 +57,12 @@
           <w:kern w:val="0"/>
           <w:sz w:val="30"/>
           <w:szCs w:val="30"/>
-          <w:bdr w:val="none" w:color="auto" w:sz="0" w:space="0"/>
           <w:vertAlign w:val="baseline"/>
           <w:lang w:val="en-US" w:eastAsia="zh-CN" w:bidi="ar"/>
         </w:rPr>
         <w:t>Conference Schedule</w:t>
       </w:r>
     </w:p>
-    <w:bookmarkEnd w:id="0"/>
     <w:p>
       <w:pPr>
         <w:pStyle w:val="9"/>
@@ -943,6 +940,22 @@
         </w:rPr>
         <w:t> ≤ 10</w:t>
       </w:r>
+      <w:r>
+        <w:rPr>
+          <w:rFonts w:hint="default" w:ascii="Segoe UI" w:hAnsi="Segoe UI" w:eastAsia="Segoe UI" w:cs="Segoe UI"/>
+          <w:b w:val="0"/>
+          <w:bCs w:val="0"/>
+          <w:color w:val="39424E"/>
+          <w:sz w:val="21"/>
+          <w:szCs w:val="21"/>
+          <w:shd w:val="clear" w:fill="EFF1F3"/>
+          <w:vertAlign w:val="baseline"/>
+          <w:lang w:val="en-US"/>
+        </w:rPr>
+        <w:t>^</w:t>
+      </w:r>
+      <w:bookmarkStart w:id="0" w:name="_GoBack"/>
+      <w:bookmarkEnd w:id="0"/>
       <w:r>
         <w:rPr>
           <w:rFonts w:hint="default" w:ascii="Segoe UI" w:hAnsi="Segoe UI" w:eastAsia="Segoe UI" w:cs="Segoe UI"/>
@@ -6749,8 +6762,8 @@
     <w:lsdException w:unhideWhenUsed="0" w:uiPriority="0" w:semiHidden="0" w:name="Normal Indent"/>
     <w:lsdException w:unhideWhenUsed="0" w:uiPriority="0" w:semiHidden="0" w:name="footnote text"/>
     <w:lsdException w:unhideWhenUsed="0" w:uiPriority="0" w:semiHidden="0" w:name="annotation text"/>
-    <w:lsdException w:unhideWhenUsed="0" w:uiPriority="0" w:semiHidden="0" w:name="header"/>
-    <w:lsdException w:unhideWhenUsed="0" w:uiPriority="0" w:semiHidden="0" w:name="footer"/>
+    <w:lsdException w:qFormat="1" w:unhideWhenUsed="0" w:uiPriority="0" w:semiHidden="0" w:name="header"/>
+    <w:lsdException w:qFormat="1" w:unhideWhenUsed="0" w:uiPriority="0" w:semiHidden="0" w:name="footer"/>
     <w:lsdException w:unhideWhenUsed="0" w:uiPriority="0" w:semiHidden="0" w:name="index heading"/>
     <w:lsdException w:qFormat="1" w:uiPriority="0" w:name="caption"/>
     <w:lsdException w:unhideWhenUsed="0" w:uiPriority="0" w:semiHidden="0" w:name="table of figures"/>
@@ -6783,7 +6796,7 @@
     <w:lsdException w:qFormat="1" w:unhideWhenUsed="0" w:uiPriority="0" w:semiHidden="0" w:name="Title"/>
     <w:lsdException w:unhideWhenUsed="0" w:uiPriority="0" w:semiHidden="0" w:name="Closing"/>
     <w:lsdException w:unhideWhenUsed="0" w:uiPriority="0" w:semiHidden="0" w:name="Signature"/>
-    <w:lsdException w:unhideWhenUsed="0" w:uiPriority="0" w:name="Default Paragraph Font"/>
+    <w:lsdException w:qFormat="1" w:unhideWhenUsed="0" w:uiPriority="0" w:name="Default Paragraph Font"/>
     <w:lsdException w:unhideWhenUsed="0" w:uiPriority="0" w:semiHidden="0" w:name="Body Text"/>
     <w:lsdException w:unhideWhenUsed="0" w:uiPriority="0" w:semiHidden="0" w:name="Body Text Indent"/>
     <w:lsdException w:unhideWhenUsed="0" w:uiPriority="0" w:semiHidden="0" w:name="List Continue"/>
@@ -6803,21 +6816,21 @@
     <w:lsdException w:unhideWhenUsed="0" w:uiPriority="0" w:semiHidden="0" w:name="Body Text Indent 2"/>
     <w:lsdException w:unhideWhenUsed="0" w:uiPriority="0" w:semiHidden="0" w:name="Body Text Indent 3"/>
     <w:lsdException w:unhideWhenUsed="0" w:uiPriority="0" w:semiHidden="0" w:name="Block Text"/>
-    <w:lsdException w:unhideWhenUsed="0" w:uiPriority="0" w:semiHidden="0" w:name="Hyperlink"/>
+    <w:lsdException w:qFormat="1" w:unhideWhenUsed="0" w:uiPriority="0" w:semiHidden="0" w:name="Hyperlink"/>
     <w:lsdException w:unhideWhenUsed="0" w:uiPriority="0" w:semiHidden="0" w:name="FollowedHyperlink"/>
     <w:lsdException w:qFormat="1" w:unhideWhenUsed="0" w:uiPriority="0" w:semiHidden="0" w:name="Strong"/>
     <w:lsdException w:qFormat="1" w:unhideWhenUsed="0" w:uiPriority="0" w:semiHidden="0" w:name="Emphasis"/>
     <w:lsdException w:unhideWhenUsed="0" w:uiPriority="0" w:semiHidden="0" w:name="Document Map"/>
     <w:lsdException w:unhideWhenUsed="0" w:uiPriority="0" w:semiHidden="0" w:name="Plain Text"/>
     <w:lsdException w:unhideWhenUsed="0" w:uiPriority="0" w:semiHidden="0" w:name="E-mail Signature"/>
-    <w:lsdException w:unhideWhenUsed="0" w:uiPriority="0" w:semiHidden="0" w:name="Normal (Web)"/>
+    <w:lsdException w:qFormat="1" w:unhideWhenUsed="0" w:uiPriority="0" w:semiHidden="0" w:name="Normal (Web)"/>
     <w:lsdException w:unhideWhenUsed="0" w:uiPriority="0" w:semiHidden="0" w:name="HTML Acronym"/>
     <w:lsdException w:unhideWhenUsed="0" w:uiPriority="0" w:semiHidden="0" w:name="HTML Address"/>
     <w:lsdException w:unhideWhenUsed="0" w:uiPriority="0" w:semiHidden="0" w:name="HTML Cite"/>
     <w:lsdException w:unhideWhenUsed="0" w:uiPriority="0" w:semiHidden="0" w:name="HTML Code"/>
     <w:lsdException w:unhideWhenUsed="0" w:uiPriority="0" w:semiHidden="0" w:name="HTML Definition"/>
     <w:lsdException w:unhideWhenUsed="0" w:uiPriority="0" w:semiHidden="0" w:name="HTML Keyboard"/>
-    <w:lsdException w:unhideWhenUsed="0" w:uiPriority="0" w:semiHidden="0" w:name="HTML Preformatted"/>
+    <w:lsdException w:qFormat="1" w:unhideWhenUsed="0" w:uiPriority="0" w:semiHidden="0" w:name="HTML Preformatted"/>
     <w:lsdException w:unhideWhenUsed="0" w:uiPriority="0" w:semiHidden="0" w:name="HTML Sample"/>
     <w:lsdException w:unhideWhenUsed="0" w:uiPriority="0" w:semiHidden="0" w:name="HTML Typewriter"/>
     <w:lsdException w:unhideWhenUsed="0" w:uiPriority="0" w:semiHidden="0" w:name="HTML Variable"/>
@@ -6979,6 +6992,7 @@
   <w:style w:type="character" w:default="1" w:styleId="2">
     <w:name w:val="Default Paragraph Font"/>
     <w:semiHidden/>
+    <w:qFormat/>
     <w:uiPriority w:val="0"/>
   </w:style>
   <w:style w:type="table" w:default="1" w:styleId="3">
@@ -7008,6 +7022,7 @@
   <w:style w:type="paragraph" w:styleId="5">
     <w:name w:val="footer"/>
     <w:basedOn w:val="1"/>
+    <w:qFormat/>
     <w:uiPriority w:val="0"/>
     <w:pPr>
       <w:tabs>
@@ -7025,6 +7040,7 @@
   <w:style w:type="paragraph" w:styleId="6">
     <w:name w:val="header"/>
     <w:basedOn w:val="1"/>
+    <w:qFormat/>
     <w:uiPriority w:val="0"/>
     <w:pPr>
       <w:tabs>
@@ -7040,6 +7056,7 @@
   </w:style>
   <w:style w:type="paragraph" w:styleId="7">
     <w:name w:val="HTML Preformatted"/>
+    <w:qFormat/>
     <w:uiPriority w:val="0"/>
     <w:pPr>
       <w:tabs>
@@ -7073,6 +7090,7 @@
   <w:style w:type="character" w:styleId="8">
     <w:name w:val="Hyperlink"/>
     <w:basedOn w:val="2"/>
+    <w:qFormat/>
     <w:uiPriority w:val="0"/>
     <w:rPr>
       <w:color w:val="0000FF"/>
@@ -7081,6 +7099,7 @@
   </w:style>
   <w:style w:type="paragraph" w:styleId="9">
     <w:name w:val="Normal (Web)"/>
+    <w:qFormat/>
     <w:uiPriority w:val="0"/>
     <w:pPr>
       <w:spacing w:before="0" w:beforeAutospacing="1" w:after="0" w:afterAutospacing="1"/>
@@ -7099,6 +7118,7 @@
     <w:name w:val="_Style 9"/>
     <w:basedOn w:val="1"/>
     <w:next w:val="1"/>
+    <w:qFormat/>
     <w:uiPriority w:val="0"/>
     <w:pPr>
       <w:pBdr>

</xml_diff>